<commit_message>
lab 4 last commit
</commit_message>
<xml_diff>
--- a/Git_02_Mainaiev_Report.docx
+++ b/Git_02_Mainaiev_Report.docx
@@ -833,17 +833,505 @@
           <w:szCs w:val="28"/>
         </w:rPr>
       </w:pPr>
-    </w:p>
-    <w:p>
-      <w:pPr>
+      <w:r>
+        <w:rPr>
+          <w:rFonts w:ascii="Times New Roman" w:hAnsi="Times New Roman" w:cs="Times New Roman"/>
+          <w:noProof/>
+          <w:sz w:val="28"/>
+          <w:szCs w:val="28"/>
+        </w:rPr>
+        <w:drawing>
+          <wp:inline distT="0" distB="0" distL="0" distR="0" wp14:anchorId="641C7903" wp14:editId="56DB77BD">
+            <wp:extent cx="2914650" cy="2200275"/>
+            <wp:effectExtent l="0" t="0" r="0" b="9525"/>
+            <wp:docPr id="3" name="Рисунок 3"/>
+            <wp:cNvGraphicFramePr>
+              <a:graphicFrameLocks xmlns:a="http://schemas.openxmlformats.org/drawingml/2006/main" noChangeAspect="1"/>
+            </wp:cNvGraphicFramePr>
+            <a:graphic xmlns:a="http://schemas.openxmlformats.org/drawingml/2006/main">
+              <a:graphicData uri="http://schemas.openxmlformats.org/drawingml/2006/picture">
+                <pic:pic xmlns:pic="http://schemas.openxmlformats.org/drawingml/2006/picture">
+                  <pic:nvPicPr>
+                    <pic:cNvPr id="0" name="Picture 1"/>
+                    <pic:cNvPicPr>
+                      <a:picLocks noChangeAspect="1" noChangeArrowheads="1"/>
+                    </pic:cNvPicPr>
+                  </pic:nvPicPr>
+                  <pic:blipFill>
+                    <a:blip r:embed="rId5">
+                      <a:extLst>
+                        <a:ext uri="{28A0092B-C50C-407E-A947-70E740481C1C}">
+                          <a14:useLocalDpi xmlns:a14="http://schemas.microsoft.com/office/drawing/2010/main" val="0"/>
+                        </a:ext>
+                      </a:extLst>
+                    </a:blip>
+                    <a:srcRect/>
+                    <a:stretch>
+                      <a:fillRect/>
+                    </a:stretch>
+                  </pic:blipFill>
+                  <pic:spPr bwMode="auto">
+                    <a:xfrm>
+                      <a:off x="0" y="0"/>
+                      <a:ext cx="2914650" cy="2200275"/>
+                    </a:xfrm>
+                    <a:prstGeom prst="rect">
+                      <a:avLst/>
+                    </a:prstGeom>
+                    <a:noFill/>
+                    <a:ln>
+                      <a:noFill/>
+                    </a:ln>
+                  </pic:spPr>
+                </pic:pic>
+              </a:graphicData>
+            </a:graphic>
+          </wp:inline>
+        </w:drawing>
+      </w:r>
+    </w:p>
+    <w:p>
+      <w:pPr>
+        <w:pStyle w:val="a3"/>
+        <w:numPr>
+          <w:ilvl w:val="0"/>
+          <w:numId w:val="3"/>
+        </w:numPr>
         <w:spacing w:after="0" w:line="360" w:lineRule="auto"/>
         <w:jc w:val="both"/>
         <w:rPr>
           <w:rFonts w:ascii="Times New Roman" w:hAnsi="Times New Roman" w:cs="Times New Roman"/>
           <w:sz w:val="28"/>
           <w:szCs w:val="28"/>
-        </w:rPr>
-      </w:pPr>
+          <w:lang w:val="en-US"/>
+        </w:rPr>
+      </w:pPr>
+      <w:r>
+        <w:rPr>
+          <w:rFonts w:ascii="Times New Roman" w:hAnsi="Times New Roman" w:cs="Times New Roman"/>
+          <w:sz w:val="28"/>
+          <w:szCs w:val="28"/>
+          <w:lang w:val="uk-UA"/>
+        </w:rPr>
+        <w:t xml:space="preserve">Додавання </w:t>
+      </w:r>
+      <w:r>
+        <w:rPr>
+          <w:rFonts w:ascii="Times New Roman" w:hAnsi="Times New Roman" w:cs="Times New Roman"/>
+          <w:sz w:val="28"/>
+          <w:szCs w:val="28"/>
+          <w:lang w:val="en-US"/>
+        </w:rPr>
+        <w:t xml:space="preserve">.gitignore </w:t>
+      </w:r>
+      <w:r>
+        <w:rPr>
+          <w:rFonts w:ascii="Times New Roman" w:hAnsi="Times New Roman" w:cs="Times New Roman"/>
+          <w:sz w:val="28"/>
+          <w:szCs w:val="28"/>
+          <w:lang w:val="uk-UA"/>
+        </w:rPr>
+        <w:t>та комміту.</w:t>
+      </w:r>
+    </w:p>
+    <w:p>
+      <w:pPr>
+        <w:spacing w:after="0" w:line="360" w:lineRule="auto"/>
+        <w:jc w:val="both"/>
+        <w:rPr>
+          <w:rFonts w:ascii="Times New Roman" w:hAnsi="Times New Roman" w:cs="Times New Roman"/>
+          <w:sz w:val="28"/>
+          <w:szCs w:val="28"/>
+        </w:rPr>
+      </w:pPr>
+      <w:r>
+        <w:rPr>
+          <w:noProof/>
+        </w:rPr>
+        <w:drawing>
+          <wp:inline distT="0" distB="0" distL="0" distR="0" wp14:anchorId="5FAD6391" wp14:editId="61ED9E31">
+            <wp:extent cx="5940425" cy="3192780"/>
+            <wp:effectExtent l="0" t="0" r="3175" b="7620"/>
+            <wp:docPr id="1" name="Рисунок 1"/>
+            <wp:cNvGraphicFramePr>
+              <a:graphicFrameLocks xmlns:a="http://schemas.openxmlformats.org/drawingml/2006/main" noChangeAspect="1"/>
+            </wp:cNvGraphicFramePr>
+            <a:graphic xmlns:a="http://schemas.openxmlformats.org/drawingml/2006/main">
+              <a:graphicData uri="http://schemas.openxmlformats.org/drawingml/2006/picture">
+                <pic:pic xmlns:pic="http://schemas.openxmlformats.org/drawingml/2006/picture">
+                  <pic:nvPicPr>
+                    <pic:cNvPr id="1" name=""/>
+                    <pic:cNvPicPr/>
+                  </pic:nvPicPr>
+                  <pic:blipFill>
+                    <a:blip r:embed="rId6"/>
+                    <a:stretch>
+                      <a:fillRect/>
+                    </a:stretch>
+                  </pic:blipFill>
+                  <pic:spPr>
+                    <a:xfrm>
+                      <a:off x="0" y="0"/>
+                      <a:ext cx="5940425" cy="3192780"/>
+                    </a:xfrm>
+                    <a:prstGeom prst="rect">
+                      <a:avLst/>
+                    </a:prstGeom>
+                  </pic:spPr>
+                </pic:pic>
+              </a:graphicData>
+            </a:graphic>
+          </wp:inline>
+        </w:drawing>
+      </w:r>
+    </w:p>
+    <w:p>
+      <w:pPr>
+        <w:pStyle w:val="a3"/>
+        <w:numPr>
+          <w:ilvl w:val="0"/>
+          <w:numId w:val="3"/>
+        </w:numPr>
+        <w:spacing w:after="0" w:line="360" w:lineRule="auto"/>
+        <w:jc w:val="both"/>
+        <w:rPr>
+          <w:rFonts w:ascii="Times New Roman" w:hAnsi="Times New Roman" w:cs="Times New Roman"/>
+          <w:sz w:val="28"/>
+          <w:szCs w:val="28"/>
+          <w:lang w:val="uk-UA"/>
+        </w:rPr>
+      </w:pPr>
+      <w:r>
+        <w:rPr>
+          <w:rFonts w:ascii="Times New Roman" w:hAnsi="Times New Roman" w:cs="Times New Roman"/>
+          <w:sz w:val="28"/>
+          <w:szCs w:val="28"/>
+          <w:lang w:val="uk-UA"/>
+        </w:rPr>
+        <w:t>Коміти</w:t>
+      </w:r>
+    </w:p>
+    <w:p>
+      <w:pPr>
+        <w:spacing w:after="0" w:line="360" w:lineRule="auto"/>
+        <w:jc w:val="both"/>
+        <w:rPr>
+          <w:rFonts w:ascii="Times New Roman" w:hAnsi="Times New Roman" w:cs="Times New Roman"/>
+          <w:sz w:val="28"/>
+          <w:szCs w:val="28"/>
+          <w:lang w:val="uk-UA"/>
+        </w:rPr>
+      </w:pPr>
+      <w:r>
+        <w:rPr>
+          <w:rFonts w:ascii="Times New Roman" w:hAnsi="Times New Roman" w:cs="Times New Roman"/>
+          <w:noProof/>
+          <w:sz w:val="28"/>
+          <w:szCs w:val="28"/>
+          <w:lang w:val="uk-UA"/>
+        </w:rPr>
+        <w:lastRenderedPageBreak/>
+        <w:drawing>
+          <wp:inline distT="0" distB="0" distL="0" distR="0" wp14:anchorId="2F3D9835" wp14:editId="02E13A4A">
+            <wp:extent cx="5934075" cy="2476500"/>
+            <wp:effectExtent l="0" t="0" r="9525" b="0"/>
+            <wp:docPr id="4" name="Рисунок 4"/>
+            <wp:cNvGraphicFramePr>
+              <a:graphicFrameLocks xmlns:a="http://schemas.openxmlformats.org/drawingml/2006/main" noChangeAspect="1"/>
+            </wp:cNvGraphicFramePr>
+            <a:graphic xmlns:a="http://schemas.openxmlformats.org/drawingml/2006/main">
+              <a:graphicData uri="http://schemas.openxmlformats.org/drawingml/2006/picture">
+                <pic:pic xmlns:pic="http://schemas.openxmlformats.org/drawingml/2006/picture">
+                  <pic:nvPicPr>
+                    <pic:cNvPr id="0" name="Picture 2"/>
+                    <pic:cNvPicPr>
+                      <a:picLocks noChangeAspect="1" noChangeArrowheads="1"/>
+                    </pic:cNvPicPr>
+                  </pic:nvPicPr>
+                  <pic:blipFill>
+                    <a:blip r:embed="rId7">
+                      <a:extLst>
+                        <a:ext uri="{28A0092B-C50C-407E-A947-70E740481C1C}">
+                          <a14:useLocalDpi xmlns:a14="http://schemas.microsoft.com/office/drawing/2010/main" val="0"/>
+                        </a:ext>
+                      </a:extLst>
+                    </a:blip>
+                    <a:srcRect/>
+                    <a:stretch>
+                      <a:fillRect/>
+                    </a:stretch>
+                  </pic:blipFill>
+                  <pic:spPr bwMode="auto">
+                    <a:xfrm>
+                      <a:off x="0" y="0"/>
+                      <a:ext cx="5934075" cy="2476500"/>
+                    </a:xfrm>
+                    <a:prstGeom prst="rect">
+                      <a:avLst/>
+                    </a:prstGeom>
+                    <a:noFill/>
+                    <a:ln>
+                      <a:noFill/>
+                    </a:ln>
+                  </pic:spPr>
+                </pic:pic>
+              </a:graphicData>
+            </a:graphic>
+          </wp:inline>
+        </w:drawing>
+      </w:r>
+    </w:p>
+    <w:p>
+      <w:pPr>
+        <w:pStyle w:val="a3"/>
+        <w:numPr>
+          <w:ilvl w:val="0"/>
+          <w:numId w:val="3"/>
+        </w:numPr>
+        <w:spacing w:after="0" w:line="360" w:lineRule="auto"/>
+        <w:jc w:val="both"/>
+        <w:rPr>
+          <w:rFonts w:ascii="Times New Roman" w:hAnsi="Times New Roman" w:cs="Times New Roman"/>
+          <w:sz w:val="28"/>
+          <w:szCs w:val="28"/>
+          <w:lang w:val="uk-UA"/>
+        </w:rPr>
+      </w:pPr>
+      <w:r>
+        <w:rPr>
+          <w:rFonts w:ascii="Times New Roman" w:hAnsi="Times New Roman" w:cs="Times New Roman"/>
+          <w:sz w:val="28"/>
+          <w:szCs w:val="28"/>
+          <w:lang w:val="uk-UA"/>
+        </w:rPr>
+        <w:t>Скасування змін</w:t>
+      </w:r>
+    </w:p>
+    <w:p>
+      <w:pPr>
+        <w:spacing w:after="0" w:line="360" w:lineRule="auto"/>
+        <w:jc w:val="both"/>
+        <w:rPr>
+          <w:rFonts w:ascii="Times New Roman" w:hAnsi="Times New Roman" w:cs="Times New Roman"/>
+          <w:sz w:val="28"/>
+          <w:szCs w:val="28"/>
+          <w:lang w:val="en-US"/>
+        </w:rPr>
+      </w:pPr>
+      <w:r>
+        <w:rPr>
+          <w:noProof/>
+        </w:rPr>
+        <w:drawing>
+          <wp:inline distT="0" distB="0" distL="0" distR="0" wp14:anchorId="2596B1AD" wp14:editId="71F5D37E">
+            <wp:extent cx="5940425" cy="3192780"/>
+            <wp:effectExtent l="0" t="0" r="3175" b="7620"/>
+            <wp:docPr id="5" name="Рисунок 5"/>
+            <wp:cNvGraphicFramePr>
+              <a:graphicFrameLocks xmlns:a="http://schemas.openxmlformats.org/drawingml/2006/main" noChangeAspect="1"/>
+            </wp:cNvGraphicFramePr>
+            <a:graphic xmlns:a="http://schemas.openxmlformats.org/drawingml/2006/main">
+              <a:graphicData uri="http://schemas.openxmlformats.org/drawingml/2006/picture">
+                <pic:pic xmlns:pic="http://schemas.openxmlformats.org/drawingml/2006/picture">
+                  <pic:nvPicPr>
+                    <pic:cNvPr id="1" name=""/>
+                    <pic:cNvPicPr/>
+                  </pic:nvPicPr>
+                  <pic:blipFill>
+                    <a:blip r:embed="rId8"/>
+                    <a:stretch>
+                      <a:fillRect/>
+                    </a:stretch>
+                  </pic:blipFill>
+                  <pic:spPr>
+                    <a:xfrm>
+                      <a:off x="0" y="0"/>
+                      <a:ext cx="5940425" cy="3192780"/>
+                    </a:xfrm>
+                    <a:prstGeom prst="rect">
+                      <a:avLst/>
+                    </a:prstGeom>
+                  </pic:spPr>
+                </pic:pic>
+              </a:graphicData>
+            </a:graphic>
+          </wp:inline>
+        </w:drawing>
+      </w:r>
+    </w:p>
+    <w:p>
+      <w:pPr>
+        <w:pStyle w:val="a3"/>
+        <w:numPr>
+          <w:ilvl w:val="0"/>
+          <w:numId w:val="3"/>
+        </w:numPr>
+        <w:spacing w:after="0" w:line="360" w:lineRule="auto"/>
+        <w:jc w:val="both"/>
+        <w:rPr>
+          <w:rFonts w:ascii="Times New Roman" w:hAnsi="Times New Roman" w:cs="Times New Roman"/>
+          <w:sz w:val="28"/>
+          <w:szCs w:val="28"/>
+          <w:lang w:val="en-US"/>
+        </w:rPr>
+      </w:pPr>
+      <w:r>
+        <w:rPr>
+          <w:rFonts w:ascii="Times New Roman" w:hAnsi="Times New Roman" w:cs="Times New Roman"/>
+          <w:sz w:val="28"/>
+          <w:szCs w:val="28"/>
+          <w:lang w:val="uk-UA"/>
+        </w:rPr>
+        <w:t>Історія змін</w:t>
+      </w:r>
+    </w:p>
+    <w:p>
+      <w:pPr>
+        <w:spacing w:after="0" w:line="360" w:lineRule="auto"/>
+        <w:jc w:val="both"/>
+        <w:rPr>
+          <w:rFonts w:ascii="Times New Roman" w:hAnsi="Times New Roman" w:cs="Times New Roman"/>
+          <w:sz w:val="28"/>
+          <w:szCs w:val="28"/>
+          <w:lang w:val="en-US"/>
+        </w:rPr>
+      </w:pPr>
+      <w:r>
+        <w:rPr>
+          <w:noProof/>
+        </w:rPr>
+        <w:lastRenderedPageBreak/>
+        <w:drawing>
+          <wp:inline distT="0" distB="0" distL="0" distR="0" wp14:anchorId="7F5F5BD2" wp14:editId="5B9E6042">
+            <wp:extent cx="5940425" cy="3192780"/>
+            <wp:effectExtent l="0" t="0" r="3175" b="7620"/>
+            <wp:docPr id="6" name="Рисунок 6"/>
+            <wp:cNvGraphicFramePr>
+              <a:graphicFrameLocks xmlns:a="http://schemas.openxmlformats.org/drawingml/2006/main" noChangeAspect="1"/>
+            </wp:cNvGraphicFramePr>
+            <a:graphic xmlns:a="http://schemas.openxmlformats.org/drawingml/2006/main">
+              <a:graphicData uri="http://schemas.openxmlformats.org/drawingml/2006/picture">
+                <pic:pic xmlns:pic="http://schemas.openxmlformats.org/drawingml/2006/picture">
+                  <pic:nvPicPr>
+                    <pic:cNvPr id="1" name=""/>
+                    <pic:cNvPicPr/>
+                  </pic:nvPicPr>
+                  <pic:blipFill>
+                    <a:blip r:embed="rId9"/>
+                    <a:stretch>
+                      <a:fillRect/>
+                    </a:stretch>
+                  </pic:blipFill>
+                  <pic:spPr>
+                    <a:xfrm>
+                      <a:off x="0" y="0"/>
+                      <a:ext cx="5940425" cy="3192780"/>
+                    </a:xfrm>
+                    <a:prstGeom prst="rect">
+                      <a:avLst/>
+                    </a:prstGeom>
+                  </pic:spPr>
+                </pic:pic>
+              </a:graphicData>
+            </a:graphic>
+          </wp:inline>
+        </w:drawing>
+      </w:r>
+    </w:p>
+    <w:p>
+      <w:pPr>
+        <w:pStyle w:val="a3"/>
+        <w:numPr>
+          <w:ilvl w:val="0"/>
+          <w:numId w:val="3"/>
+        </w:numPr>
+        <w:spacing w:after="0" w:line="360" w:lineRule="auto"/>
+        <w:jc w:val="both"/>
+        <w:rPr>
+          <w:rFonts w:ascii="Times New Roman" w:hAnsi="Times New Roman" w:cs="Times New Roman"/>
+          <w:sz w:val="28"/>
+          <w:szCs w:val="28"/>
+          <w:lang w:val="uk-UA"/>
+        </w:rPr>
+      </w:pPr>
+      <w:r>
+        <w:rPr>
+          <w:rFonts w:ascii="Times New Roman" w:hAnsi="Times New Roman" w:cs="Times New Roman"/>
+          <w:sz w:val="28"/>
+          <w:szCs w:val="28"/>
+          <w:lang w:val="uk-UA"/>
+        </w:rPr>
+        <w:t>Оновлення віддаленого репозиторію</w:t>
+      </w:r>
+    </w:p>
+    <w:p>
+      <w:pPr>
+        <w:spacing w:after="0" w:line="360" w:lineRule="auto"/>
+        <w:jc w:val="both"/>
+        <w:rPr>
+          <w:rFonts w:ascii="Times New Roman" w:hAnsi="Times New Roman" w:cs="Times New Roman"/>
+          <w:sz w:val="28"/>
+          <w:szCs w:val="28"/>
+          <w:lang w:val="uk-UA"/>
+        </w:rPr>
+      </w:pPr>
+      <w:r>
+        <w:rPr>
+          <w:rFonts w:ascii="Times New Roman" w:hAnsi="Times New Roman" w:cs="Times New Roman"/>
+          <w:noProof/>
+          <w:sz w:val="28"/>
+          <w:szCs w:val="28"/>
+          <w:lang w:val="uk-UA"/>
+        </w:rPr>
+        <w:drawing>
+          <wp:inline distT="0" distB="0" distL="0" distR="0" wp14:anchorId="221DEBDC" wp14:editId="13DFA144">
+            <wp:extent cx="5934075" cy="2762250"/>
+            <wp:effectExtent l="0" t="0" r="9525" b="0"/>
+            <wp:docPr id="7" name="Рисунок 7"/>
+            <wp:cNvGraphicFramePr>
+              <a:graphicFrameLocks xmlns:a="http://schemas.openxmlformats.org/drawingml/2006/main" noChangeAspect="1"/>
+            </wp:cNvGraphicFramePr>
+            <a:graphic xmlns:a="http://schemas.openxmlformats.org/drawingml/2006/main">
+              <a:graphicData uri="http://schemas.openxmlformats.org/drawingml/2006/picture">
+                <pic:pic xmlns:pic="http://schemas.openxmlformats.org/drawingml/2006/picture">
+                  <pic:nvPicPr>
+                    <pic:cNvPr id="0" name="Picture 3"/>
+                    <pic:cNvPicPr>
+                      <a:picLocks noChangeAspect="1" noChangeArrowheads="1"/>
+                    </pic:cNvPicPr>
+                  </pic:nvPicPr>
+                  <pic:blipFill>
+                    <a:blip r:embed="rId10" cstate="print">
+                      <a:extLst>
+                        <a:ext uri="{28A0092B-C50C-407E-A947-70E740481C1C}">
+                          <a14:useLocalDpi xmlns:a14="http://schemas.microsoft.com/office/drawing/2010/main" val="0"/>
+                        </a:ext>
+                      </a:extLst>
+                    </a:blip>
+                    <a:srcRect/>
+                    <a:stretch>
+                      <a:fillRect/>
+                    </a:stretch>
+                  </pic:blipFill>
+                  <pic:spPr bwMode="auto">
+                    <a:xfrm>
+                      <a:off x="0" y="0"/>
+                      <a:ext cx="5934075" cy="2762250"/>
+                    </a:xfrm>
+                    <a:prstGeom prst="rect">
+                      <a:avLst/>
+                    </a:prstGeom>
+                    <a:noFill/>
+                    <a:ln>
+                      <a:noFill/>
+                    </a:ln>
+                  </pic:spPr>
+                </pic:pic>
+              </a:graphicData>
+            </a:graphic>
+          </wp:inline>
+        </w:drawing>
+      </w:r>
     </w:p>
     <w:sectPr>
       <w:pgSz w:w="11906" w:h="16838"/>

</xml_diff>